<commit_message>
uploaded the files of the day
</commit_message>
<xml_diff>
--- a/files/Matières/Allemand/T1/017 Questions du DST d'Allemand du 07 10 2020, fait le 31 10 2020.docx
+++ b/files/Matières/Allemand/T1/017 Questions du DST d'Allemand du 07 10 2020, fait le 31 10 2020.docx
@@ -898,6 +898,12 @@
         </w:rPr>
         <w:t>.</w:t>
       </w:r>
+      <w:r>
+        <w:rPr>
+          <w:lang w:val="de-DE"/>
+        </w:rPr>
+        <w:t xml:space="preserve"> Wenn sie ihre Muttersprache aufgibt.</w:t>
+      </w:r>
     </w:p>
     <w:p>
       <w:pPr>
@@ -935,19 +941,7 @@
           <w:lang w:val="de-DE"/>
         </w:rPr>
         <w:lastRenderedPageBreak/>
-        <w:t xml:space="preserve">Wann </w:t>
-      </w:r>
-      <w:r>
-        <w:rPr>
-          <w:lang w:val="de-DE"/>
-        </w:rPr>
-        <w:t xml:space="preserve">Sie </w:t>
-      </w:r>
-      <w:r>
-        <w:rPr>
-          <w:lang w:val="de-DE"/>
-        </w:rPr>
-        <w:t>veröffentlichen</w:t>
+        <w:t>Ihre Beziehung zur Sprache hat</w:t>
       </w:r>
       <w:r>
         <w:rPr>
@@ -959,13 +953,61 @@
         <w:rPr>
           <w:lang w:val="de-DE"/>
         </w:rPr>
+        <w:t>sich</w:t>
+      </w:r>
+      <w:r>
+        <w:rPr>
+          <w:lang w:val="de-DE"/>
+        </w:rPr>
+        <w:t xml:space="preserve"> verändert, w</w:t>
+      </w:r>
+      <w:r>
+        <w:rPr>
+          <w:lang w:val="de-DE"/>
+        </w:rPr>
+        <w:t xml:space="preserve">ann </w:t>
+      </w:r>
+      <w:r>
+        <w:rPr>
+          <w:lang w:val="de-DE"/>
+        </w:rPr>
         <w:t>ihre</w:t>
       </w:r>
       <w:r>
         <w:rPr>
           <w:lang w:val="de-DE"/>
         </w:rPr>
-        <w:t xml:space="preserve"> erste Buch, „Vate</w:t>
+        <w:t xml:space="preserve"> erste Buch</w:t>
+      </w:r>
+      <w:r>
+        <w:rPr>
+          <w:lang w:val="de-DE"/>
+        </w:rPr>
+        <w:t xml:space="preserve"> </w:t>
+      </w:r>
+      <w:r>
+        <w:rPr>
+          <w:lang w:val="de-DE"/>
+        </w:rPr>
+        <w:t>auf Deutsch</w:t>
+      </w:r>
+      <w:r>
+        <w:rPr>
+          <w:lang w:val="de-DE"/>
+        </w:rPr>
+        <w:t xml:space="preserve"> </w:t>
+      </w:r>
+      <w:r>
+        <w:rPr>
+          <w:lang w:val="de-DE"/>
+        </w:rPr>
+        <w:t>erscheint</w:t>
+      </w:r>
+      <w:r>
+        <w:rPr>
+          <w:lang w:val="de-DE"/>
+        </w:rPr>
+        <w:t>, „Vate</w:t>
       </w:r>
       <w:r>
         <w:rPr>
@@ -977,13 +1019,103 @@
         <w:rPr>
           <w:lang w:val="de-DE"/>
         </w:rPr>
-        <w:t xml:space="preserve">flucht“, </w:t>
-      </w:r>
-      <w:r>
-        <w:rPr>
-          <w:lang w:val="de-DE"/>
-        </w:rPr>
-        <w:t>Sie schätzt wiss. dass ihre Identität nicht verloren hat.</w:t>
+        <w:t>flucht“</w:t>
+      </w:r>
+      <w:r>
+        <w:rPr>
+          <w:lang w:val="de-DE"/>
+        </w:rPr>
+        <w:t xml:space="preserve"> und</w:t>
+      </w:r>
+      <w:r>
+        <w:rPr>
+          <w:lang w:val="de-DE"/>
+        </w:rPr>
+        <w:t xml:space="preserve"> der </w:t>
+      </w:r>
+      <w:r>
+        <w:rPr>
+          <w:lang w:val="de-DE"/>
+        </w:rPr>
+        <w:t>B</w:t>
+      </w:r>
+      <w:r>
+        <w:rPr>
+          <w:lang w:val="de-DE"/>
+        </w:rPr>
+        <w:t xml:space="preserve">ann </w:t>
+      </w:r>
+      <w:r>
+        <w:rPr>
+          <w:lang w:val="de-DE"/>
+        </w:rPr>
+        <w:t xml:space="preserve">war </w:t>
+      </w:r>
+      <w:r>
+        <w:rPr>
+          <w:lang w:val="de-DE"/>
+        </w:rPr>
+        <w:t>für immer gebrochen</w:t>
+      </w:r>
+      <w:r>
+        <w:rPr>
+          <w:lang w:val="de-DE"/>
+        </w:rPr>
+        <w:t>.</w:t>
+      </w:r>
+      <w:r>
+        <w:rPr>
+          <w:lang w:val="de-DE"/>
+        </w:rPr>
+        <w:t xml:space="preserve"> </w:t>
+      </w:r>
+      <w:r>
+        <w:rPr>
+          <w:lang w:val="de-DE"/>
+        </w:rPr>
+        <w:t>Ihre</w:t>
+      </w:r>
+      <w:r>
+        <w:rPr>
+          <w:lang w:val="de-DE"/>
+        </w:rPr>
+        <w:t xml:space="preserve"> Angst war </w:t>
+      </w:r>
+      <w:r>
+        <w:rPr>
+          <w:lang w:val="de-DE"/>
+        </w:rPr>
+        <w:t>ihre</w:t>
+      </w:r>
+      <w:r>
+        <w:rPr>
+          <w:lang w:val="de-DE"/>
+        </w:rPr>
+        <w:t xml:space="preserve"> Identität zu verlieren</w:t>
+      </w:r>
+      <w:r>
+        <w:rPr>
+          <w:lang w:val="de-DE"/>
+        </w:rPr>
+        <w:t>, aber das war nicht de</w:t>
+      </w:r>
+      <w:r>
+        <w:rPr>
+          <w:lang w:val="de-DE"/>
+        </w:rPr>
+        <w:t>r</w:t>
+      </w:r>
+      <w:r>
+        <w:rPr>
+          <w:lang w:val="de-DE"/>
+        </w:rPr>
+        <w:t xml:space="preserve"> Fall.</w:t>
+      </w:r>
+      <w:r>
+        <w:rPr>
+          <w:lang w:val="de-DE"/>
+        </w:rPr>
+        <w:t xml:space="preserve"> Sie hat eine neue Identität gefunden. </w:t>
       </w:r>
     </w:p>
     <w:p>
@@ -1325,6 +1457,7 @@
     <w:p>
       <w:proofErr w:type="spellStart"/>
       <w:r>
+        <w:lastRenderedPageBreak/>
         <w:t>Aneigenen</w:t>
       </w:r>
       <w:proofErr w:type="spellEnd"/>
@@ -1335,7 +1468,6 @@
     <w:p>
       <w:proofErr w:type="spellStart"/>
       <w:r>
-        <w:lastRenderedPageBreak/>
         <w:t>Erschienen</w:t>
       </w:r>
       <w:proofErr w:type="spellEnd"/>
@@ -1412,6 +1544,30 @@
         <w:t xml:space="preserve"> = changer</w:t>
       </w:r>
     </w:p>
+    <w:p>
+      <w:r>
+        <w:t xml:space="preserve">Den </w:t>
+      </w:r>
+      <w:proofErr w:type="spellStart"/>
+      <w:r>
+        <w:t>Fall</w:t>
+      </w:r>
+      <w:proofErr w:type="spellEnd"/>
+      <w:r>
+        <w:t xml:space="preserve"> = le cas</w:t>
+      </w:r>
+    </w:p>
+    <w:p>
+      <w:proofErr w:type="spellStart"/>
+      <w:r>
+        <w:t>Werten</w:t>
+      </w:r>
+      <w:proofErr w:type="spellEnd"/>
+      <w:r>
+        <w:t xml:space="preserve"> = résister</w:t>
+      </w:r>
+    </w:p>
+    <w:p/>
     <w:p>
       <w:pPr>
         <w:jc w:val="left"/>
@@ -1623,8 +1779,8 @@
     </w:tbl>
     <w:p/>
     <w:sectPr>
-      <w:headerReference w:type="default" r:id="rId6"/>
-      <w:footerReference w:type="default" r:id="rId7"/>
+      <w:headerReference w:type="default" r:id="rId7"/>
+      <w:footerReference w:type="default" r:id="rId8"/>
       <w:pgSz w:w="11906" w:h="16838"/>
       <w:pgMar w:top="1417" w:right="1417" w:bottom="1417" w:left="1417" w:header="708" w:footer="708" w:gutter="0"/>
       <w:cols w:space="708"/>
@@ -2728,4 +2884,16 @@
     </a:ext>
   </a:extLst>
 </a:theme>
+</file>
+
+<file path=customXml/item1.xml><?xml version="1.0" encoding="utf-8"?>
+<b:Sources xmlns:b="http://schemas.openxmlformats.org/officeDocument/2006/bibliography" xmlns="http://schemas.openxmlformats.org/officeDocument/2006/bibliography" SelectedStyle="\APASixthEditionOfficeOnline.xsl" StyleName="APA" Version="6"/>
+</file>
+
+<file path=customXml/itemProps1.xml><?xml version="1.0" encoding="utf-8"?>
+<ds:datastoreItem xmlns:ds="http://schemas.openxmlformats.org/officeDocument/2006/customXml" ds:itemID="{31961B12-C5BB-44FC-8370-6DBB6DFC07C1}">
+  <ds:schemaRefs>
+    <ds:schemaRef ds:uri="http://schemas.openxmlformats.org/officeDocument/2006/bibliography"/>
+  </ds:schemaRefs>
+</ds:datastoreItem>
 </file>
</xml_diff>